<commit_message>
Aggiornamento Requisiti: Aggiunta Casi d'Uso
</commit_message>
<xml_diff>
--- a/Requisiti_e_Funzioni.docx
+++ b/Requisiti_e_Funzioni.docx
@@ -181,11 +181,12 @@
       </w:r>
     </w:p>
     <w:p>
-      <w:r>
-        <w:t>Requisiti Non funzionali</w:t>
-      </w:r>
-      <w:r>
-        <w:t xml:space="preserve"> [RNF]</w:t>
+      <w:pPr>
+        <w:pStyle w:val="Paragrafoelenco"/>
+        <w:ind w:left="0"/>
+      </w:pPr>
+      <w:r>
+        <w:t>Business Flow</w:t>
       </w:r>
     </w:p>
     <w:p>
@@ -198,10 +199,7 @@
         <w:ind w:left="0" w:hanging="284"/>
       </w:pPr>
       <w:r>
-        <w:t>RNF</w:t>
-      </w:r>
-      <w:r>
-        <w:t>-1.0: Prestazioni: L’Applicazione deve garantire una ricerca veloce dei contatti ed una altrettanto veloce modifica dei contatti presenti.</w:t>
+        <w:t>Visita della Rubrica: L’utente può aprire l’applicazione ed aprire direttamente la visualizzazione in tabella dei contatti presenti in Rubrica, può essere aggiornata a piacimento tramite un tasto apposito per contenere le ultime aggiunte o modifiche dei contatti.</w:t>
       </w:r>
     </w:p>
     <w:p>
@@ -214,6 +212,144 @@
         <w:ind w:left="0" w:hanging="284"/>
       </w:pPr>
       <w:r>
+        <w:t xml:space="preserve">Aggiunta e Salvataggio di un contatto: L’utente selezionando l’apposita finestra </w:t>
+      </w:r>
+      <w:r>
+        <w:t>“Aggiungi” può compilare le caselle di testo fino ad un massimo di tre Numeri di Telefono e tre Indirizzi E-Mail, ed almeno una tra le due caselle Nome e Cognome. Compilate le caselle, l’utente può scegliere di confermare l’aggiunta o cancellarla.</w:t>
+      </w:r>
+    </w:p>
+    <w:p>
+      <w:pPr>
+        <w:pStyle w:val="Paragrafoelenco"/>
+        <w:ind w:left="0"/>
+      </w:pPr>
+      <w:r>
+        <w:t>In caso il contatto fosse già presente, l’aggiunta non viene eseguita e l’utente è reindirizzato alla finestra “Modifica”</w:t>
+      </w:r>
+    </w:p>
+    <w:p>
+      <w:pPr>
+        <w:pStyle w:val="Paragrafoelenco"/>
+        <w:numPr>
+          <w:ilvl w:val="0"/>
+          <w:numId w:val="2"/>
+        </w:numPr>
+        <w:ind w:left="0" w:hanging="284"/>
+      </w:pPr>
+      <w:r>
+        <w:t>Modifica o Eliminazione di un contatto: L’utente selezionando l’apposita finestra “Modifica” può alterare il contenuto delle informazioni di un contatto, ricercandolo tramite la compilazione di almeno uno dei campi Nome e cognome</w:t>
+      </w:r>
+      <w:r>
+        <w:t xml:space="preserve"> secondo il “Criterio di Ricerca”</w:t>
+      </w:r>
+      <w:r>
+        <w:t xml:space="preserve"> (</w:t>
+      </w:r>
+      <w:r>
+        <w:t xml:space="preserve"> Vale a dire: </w:t>
+      </w:r>
+      <w:r>
+        <w:t>Entrambi se il contatto è stato aggiunto con i due campi, o solo uno dei due nel caso fosse stato aggiunto esplicitamente con uno dei campi vuoto)</w:t>
+      </w:r>
+    </w:p>
+    <w:p>
+      <w:pPr>
+        <w:pStyle w:val="Paragrafoelenco"/>
+        <w:numPr>
+          <w:ilvl w:val="0"/>
+          <w:numId w:val="2"/>
+        </w:numPr>
+        <w:ind w:left="0" w:hanging="284"/>
+      </w:pPr>
+      <w:r>
+        <w:t xml:space="preserve">Ricerca di un Contatto: L’utente dell’apposita finestra “Ricerca” può ricercare un contatto e visualizzarlo nella tabella, scrivendo Nome e/o Cognome </w:t>
+      </w:r>
+      <w:r>
+        <w:t>secondo il “Criterio di Ricerca”</w:t>
+      </w:r>
+    </w:p>
+    <w:p>
+      <w:pPr>
+        <w:pStyle w:val="Paragrafoelenco"/>
+        <w:numPr>
+          <w:ilvl w:val="0"/>
+          <w:numId w:val="2"/>
+        </w:numPr>
+        <w:ind w:left="0" w:hanging="284"/>
+      </w:pPr>
+      <w:r>
+        <w:t>Salvataggio su File dello stato della Rubrica: L’utente tramite la schermata “Carica o Scarica Rubrica” può decidere di Salvare lo stato attuale della rubrica su di un file locale, il file sarà presente in una apposita directory dell’applicazione.</w:t>
+      </w:r>
+    </w:p>
+    <w:p>
+      <w:pPr>
+        <w:pStyle w:val="Paragrafoelenco"/>
+        <w:numPr>
+          <w:ilvl w:val="0"/>
+          <w:numId w:val="2"/>
+        </w:numPr>
+        <w:ind w:left="0" w:hanging="284"/>
+      </w:pPr>
+      <w:r>
+        <w:t xml:space="preserve">Caricamento da File </w:t>
+      </w:r>
+      <w:r>
+        <w:t>dello stato della Rubrica: L’utente tramite la schermata “Carica o Scarica Rubrica” può decidere di</w:t>
+      </w:r>
+      <w:r>
+        <w:t xml:space="preserve"> Caricare</w:t>
+      </w:r>
+      <w:r>
+        <w:t xml:space="preserve"> lo stato attuale della rubrica </w:t>
+      </w:r>
+      <w:r>
+        <w:t>da</w:t>
+      </w:r>
+      <w:r>
+        <w:t xml:space="preserve"> un file locale, il file sarà presente in una</w:t>
+      </w:r>
+      <w:r>
+        <w:t xml:space="preserve"> apposita</w:t>
+      </w:r>
+      <w:r>
+        <w:t xml:space="preserve"> directory dell’applicazione.</w:t>
+      </w:r>
+    </w:p>
+    <w:p>
+      <w:r>
+        <w:t>Requisiti Non funzionali</w:t>
+      </w:r>
+      <w:r>
+        <w:t xml:space="preserve"> [RNF]</w:t>
+      </w:r>
+    </w:p>
+    <w:p>
+      <w:pPr>
+        <w:pStyle w:val="Paragrafoelenco"/>
+        <w:numPr>
+          <w:ilvl w:val="0"/>
+          <w:numId w:val="2"/>
+        </w:numPr>
+        <w:ind w:left="0" w:hanging="284"/>
+      </w:pPr>
+      <w:r>
+        <w:lastRenderedPageBreak/>
+        <w:t>RNF</w:t>
+      </w:r>
+      <w:r>
+        <w:t>-1.0: Prestazioni: L’Applicazione deve garantire una ricerca veloce dei contatti ed una altrettanto veloce modifica dei contatti presenti.</w:t>
+      </w:r>
+    </w:p>
+    <w:p>
+      <w:pPr>
+        <w:pStyle w:val="Paragrafoelenco"/>
+        <w:numPr>
+          <w:ilvl w:val="0"/>
+          <w:numId w:val="2"/>
+        </w:numPr>
+        <w:ind w:left="0" w:hanging="284"/>
+      </w:pPr>
+      <w:r>
         <w:t xml:space="preserve">RNF-1.0: </w:t>
       </w:r>
       <w:r>
@@ -226,8 +362,1327 @@
         <w:ind w:left="0"/>
       </w:pPr>
       <w:r>
-        <w:t>MODIFICA 1-Ludwig</w:t>
-      </w:r>
+        <w:t>Casi d’Uso</w:t>
+      </w:r>
+    </w:p>
+    <w:p>
+      <w:pPr>
+        <w:pStyle w:val="Paragrafoelenco"/>
+        <w:ind w:left="0"/>
+      </w:pPr>
+      <w:r>
+        <w:t>CU-1.0 Aggiunta e Salvataggio di un Contatto:</w:t>
+      </w:r>
+    </w:p>
+    <w:p>
+      <w:pPr>
+        <w:pStyle w:val="Paragrafoelenco"/>
+        <w:ind w:left="0"/>
+      </w:pPr>
+      <w:r>
+        <w:t>Attori: Utente</w:t>
+      </w:r>
+    </w:p>
+    <w:p>
+      <w:pPr>
+        <w:pStyle w:val="Paragrafoelenco"/>
+        <w:ind w:left="0"/>
+      </w:pPr>
+      <w:r>
+        <w:t>Precondizioni: Apertura dell’Applicazione</w:t>
+      </w:r>
+    </w:p>
+    <w:p>
+      <w:pPr>
+        <w:pStyle w:val="Paragrafoelenco"/>
+        <w:ind w:left="0"/>
+      </w:pPr>
+      <w:r>
+        <w:t>Post condizioni: Conferma del Salvataggio del nuovo contatto</w:t>
+      </w:r>
+    </w:p>
+    <w:p>
+      <w:pPr>
+        <w:pStyle w:val="Paragrafoelenco"/>
+        <w:ind w:left="0"/>
+      </w:pPr>
+      <w:r>
+        <w:t>Flusso eventi:</w:t>
+      </w:r>
+    </w:p>
+    <w:p>
+      <w:pPr>
+        <w:pStyle w:val="Paragrafoelenco"/>
+        <w:ind w:left="0"/>
+      </w:pPr>
+      <w:r>
+        <w:t>1)L’Utente visualizza l’elenco dei contatti e la schermata di aggiunta</w:t>
+      </w:r>
+    </w:p>
+    <w:p>
+      <w:pPr>
+        <w:pStyle w:val="Paragrafoelenco"/>
+        <w:ind w:left="0"/>
+      </w:pPr>
+      <w:r>
+        <w:t>2)L’utente compila i campi obbligatori e le informazioni relative al contatto</w:t>
+      </w:r>
+    </w:p>
+    <w:p>
+      <w:pPr>
+        <w:pStyle w:val="Paragrafoelenco"/>
+        <w:ind w:left="0"/>
+      </w:pPr>
+      <w:r>
+        <w:t xml:space="preserve">3)L’Utente conferma </w:t>
+      </w:r>
+      <w:r>
+        <w:t>i campi tramite il Pulsante di Aggiunta</w:t>
+      </w:r>
+    </w:p>
+    <w:p>
+      <w:pPr>
+        <w:pStyle w:val="Paragrafoelenco"/>
+        <w:ind w:left="0"/>
+      </w:pPr>
+      <w:r>
+        <w:t>4)Se il contatto non è presente, l’aggiunta avviene con successo.</w:t>
+      </w:r>
+    </w:p>
+    <w:p>
+      <w:pPr>
+        <w:pStyle w:val="Paragrafoelenco"/>
+        <w:ind w:left="0"/>
+      </w:pPr>
+      <w:r>
+        <w:t>CU-1.</w:t>
+      </w:r>
+      <w:r>
+        <w:t>1</w:t>
+      </w:r>
+      <w:r>
+        <w:t xml:space="preserve"> Aggiunta </w:t>
+      </w:r>
+      <w:r>
+        <w:t>non andata a buon fine</w:t>
+      </w:r>
+      <w:r>
+        <w:t>:</w:t>
+      </w:r>
+    </w:p>
+    <w:p>
+      <w:pPr>
+        <w:pStyle w:val="Paragrafoelenco"/>
+        <w:ind w:left="0"/>
+      </w:pPr>
+      <w:r>
+        <w:t>Attori: Utente</w:t>
+      </w:r>
+    </w:p>
+    <w:p>
+      <w:pPr>
+        <w:pStyle w:val="Paragrafoelenco"/>
+        <w:ind w:left="0"/>
+      </w:pPr>
+      <w:r>
+        <w:t>Precondizioni: Apertura dell’</w:t>
+      </w:r>
+      <w:r>
+        <w:t>Applicazione, Contatto già presente in rubrica</w:t>
+      </w:r>
+    </w:p>
+    <w:p>
+      <w:pPr>
+        <w:pStyle w:val="Paragrafoelenco"/>
+        <w:ind w:left="0"/>
+      </w:pPr>
+      <w:r>
+        <w:t>Post condizioni:</w:t>
+      </w:r>
+      <w:r>
+        <w:t xml:space="preserve"> Nessuna, il contatto non è aggiunto</w:t>
+      </w:r>
+    </w:p>
+    <w:p>
+      <w:pPr>
+        <w:pStyle w:val="Paragrafoelenco"/>
+        <w:ind w:left="0"/>
+      </w:pPr>
+      <w:r>
+        <w:t>Flusso eventi:</w:t>
+      </w:r>
+    </w:p>
+    <w:p>
+      <w:pPr>
+        <w:pStyle w:val="Paragrafoelenco"/>
+        <w:ind w:left="0"/>
+      </w:pPr>
+      <w:r>
+        <w:t>Fino al punto 4, medesimo flusso del caso CU-1.0</w:t>
+      </w:r>
+    </w:p>
+    <w:p>
+      <w:pPr>
+        <w:pStyle w:val="Paragrafoelenco"/>
+        <w:ind w:left="0"/>
+      </w:pPr>
+      <w:r>
+        <w:t>4)</w:t>
+      </w:r>
+      <w:r>
+        <w:t>Il</w:t>
+      </w:r>
+      <w:r>
+        <w:t xml:space="preserve"> contatto è presente, l’aggiunta </w:t>
+      </w:r>
+      <w:r>
+        <w:t>non può avvenire.</w:t>
+      </w:r>
+    </w:p>
+    <w:p>
+      <w:pPr>
+        <w:pStyle w:val="Paragrafoelenco"/>
+        <w:ind w:left="0"/>
+      </w:pPr>
+      <w:r>
+        <w:t>5)L’Utente ha la possibilità di modificare il contatto se ne necessita.</w:t>
+      </w:r>
+    </w:p>
+    <w:p>
+      <w:pPr>
+        <w:pStyle w:val="Paragrafoelenco"/>
+        <w:ind w:left="0"/>
+      </w:pPr>
+      <w:r>
+        <w:t xml:space="preserve">6)In caso di conferma, l’utente è reindirizzato nella finestra “Modifica”, ed il flusso prosegue come indicato nel punto </w:t>
+      </w:r>
+      <w:r>
+        <w:t xml:space="preserve">2 del Caso d’uso </w:t>
+      </w:r>
+      <w:r>
+        <w:t>CU-2.0</w:t>
+      </w:r>
+    </w:p>
+    <w:p>
+      <w:pPr>
+        <w:pStyle w:val="Paragrafoelenco"/>
+        <w:ind w:left="0"/>
+      </w:pPr>
+      <w:r>
+        <w:t xml:space="preserve">CU-2.0 </w:t>
+      </w:r>
+      <w:r>
+        <w:t>Modifica di un contatto</w:t>
+      </w:r>
+      <w:r>
+        <w:t>:</w:t>
+      </w:r>
+    </w:p>
+    <w:p>
+      <w:pPr>
+        <w:pStyle w:val="Paragrafoelenco"/>
+        <w:ind w:left="0"/>
+      </w:pPr>
+      <w:r>
+        <w:t>Precondizioni: Apertura applicazione, Contatto da modificare presente in rubrica</w:t>
+      </w:r>
+    </w:p>
+    <w:p>
+      <w:pPr>
+        <w:pStyle w:val="Paragrafoelenco"/>
+        <w:ind w:left="0"/>
+      </w:pPr>
+      <w:r>
+        <w:t>Post Condizioni: Contatto Modificato con successo</w:t>
+      </w:r>
+    </w:p>
+    <w:p>
+      <w:pPr>
+        <w:pStyle w:val="Paragrafoelenco"/>
+        <w:ind w:left="0"/>
+      </w:pPr>
+      <w:r>
+        <w:t>Flusso eventi:</w:t>
+      </w:r>
+    </w:p>
+    <w:p>
+      <w:pPr>
+        <w:pStyle w:val="Paragrafoelenco"/>
+        <w:ind w:left="0"/>
+      </w:pPr>
+      <w:r>
+        <w:t xml:space="preserve">1)L’Utente visualizza l’elenco dei contatti e la schermata di </w:t>
+      </w:r>
+      <w:r>
+        <w:t>Modifica</w:t>
+      </w:r>
+    </w:p>
+    <w:p>
+      <w:pPr>
+        <w:pStyle w:val="Paragrafoelenco"/>
+        <w:ind w:left="0"/>
+      </w:pPr>
+      <w:r>
+        <w:t>2)L’Utente compila il campi di ricerca con necessariamente almeno uno tra Nome e Cognome</w:t>
+      </w:r>
+      <w:r>
+        <w:t xml:space="preserve"> secondo il Criterio di Ricerca</w:t>
+      </w:r>
+    </w:p>
+    <w:p>
+      <w:pPr>
+        <w:pStyle w:val="Paragrafoelenco"/>
+        <w:ind w:left="0"/>
+      </w:pPr>
+      <w:r>
+        <w:t>3)I Campi presenti a schermo saranno automaticamente compilati se il contatto è presente in Rubrica.</w:t>
+      </w:r>
+    </w:p>
+    <w:p>
+      <w:pPr>
+        <w:pStyle w:val="Paragrafoelenco"/>
+        <w:ind w:left="0"/>
+      </w:pPr>
+      <w:r>
+        <w:t>4)Una volta modificati i campi le modifiche possono essere Confermate tramite il Pulsante “Invia Modifiche”</w:t>
+      </w:r>
+    </w:p>
+    <w:p>
+      <w:pPr>
+        <w:pStyle w:val="Paragrafoelenco"/>
+        <w:ind w:left="0"/>
+      </w:pPr>
+      <w:r>
+        <w:t>CU-2.</w:t>
+      </w:r>
+      <w:r>
+        <w:t>1</w:t>
+      </w:r>
+      <w:r>
+        <w:t xml:space="preserve"> Eliminazione di un contatto:</w:t>
+      </w:r>
+    </w:p>
+    <w:p>
+      <w:pPr>
+        <w:pStyle w:val="Paragrafoelenco"/>
+        <w:ind w:left="0"/>
+      </w:pPr>
+      <w:r>
+        <w:t>Precondizioni: Apertura applicazione, Contatto da modificare presente in rubrica</w:t>
+      </w:r>
+    </w:p>
+    <w:p>
+      <w:pPr>
+        <w:pStyle w:val="Paragrafoelenco"/>
+        <w:ind w:left="0"/>
+      </w:pPr>
+      <w:r>
+        <w:t xml:space="preserve">Post Condizioni: Contatto </w:t>
+      </w:r>
+      <w:r>
+        <w:t>Eliminat</w:t>
+      </w:r>
+      <w:r>
+        <w:t>o con successo</w:t>
+      </w:r>
+    </w:p>
+    <w:p>
+      <w:pPr>
+        <w:pStyle w:val="Paragrafoelenco"/>
+        <w:ind w:left="0"/>
+      </w:pPr>
+      <w:r>
+        <w:t>Flusso eventi:</w:t>
+      </w:r>
+    </w:p>
+    <w:p>
+      <w:pPr>
+        <w:pStyle w:val="Paragrafoelenco"/>
+        <w:ind w:left="0"/>
+      </w:pPr>
+      <w:r>
+        <w:t xml:space="preserve">1)L’Utente visualizza l’elenco dei contatti e la schermata di </w:t>
+      </w:r>
+      <w:r>
+        <w:t>Modifica</w:t>
+      </w:r>
+    </w:p>
+    <w:p>
+      <w:pPr>
+        <w:pStyle w:val="Paragrafoelenco"/>
+        <w:ind w:left="0"/>
+      </w:pPr>
+      <w:r>
+        <w:t>2)L’Utente compila il campi di ricerca con necessariamente almeno uno tra Nome e Cognome secondo il Criterio di Ricerca</w:t>
+      </w:r>
+    </w:p>
+    <w:p>
+      <w:pPr>
+        <w:pStyle w:val="Paragrafoelenco"/>
+        <w:ind w:left="0"/>
+      </w:pPr>
+      <w:r>
+        <w:t>3)I Campi presenti a schermo saranno automaticamente compilati se il contatto è presente in Rubrica.</w:t>
+      </w:r>
+    </w:p>
+    <w:p>
+      <w:pPr>
+        <w:pStyle w:val="Paragrafoelenco"/>
+        <w:ind w:left="0"/>
+      </w:pPr>
+      <w:r>
+        <w:t>4)</w:t>
+      </w:r>
+      <w:r>
+        <w:t>L’Utente può eliminare il contatto ricercato tramite il Pulsante “Elimina Contatto”</w:t>
+      </w:r>
+    </w:p>
+    <w:p>
+      <w:pPr>
+        <w:pStyle w:val="Paragrafoelenco"/>
+        <w:ind w:left="0"/>
+      </w:pPr>
+      <w:r>
+        <w:t>5)L’Utente completa l’eliminazione dalla finestra di Conferma</w:t>
+      </w:r>
+    </w:p>
+    <w:p>
+      <w:pPr>
+        <w:pStyle w:val="Paragrafoelenco"/>
+        <w:ind w:left="0"/>
+      </w:pPr>
+      <w:r>
+        <w:t>CU-2.</w:t>
+      </w:r>
+      <w:r>
+        <w:t>2</w:t>
+      </w:r>
+      <w:r>
+        <w:t xml:space="preserve"> Modifica di un contatto</w:t>
+      </w:r>
+      <w:r>
+        <w:t xml:space="preserve"> non andata a buon fine</w:t>
+      </w:r>
+      <w:r>
+        <w:t>:</w:t>
+      </w:r>
+    </w:p>
+    <w:p>
+      <w:pPr>
+        <w:pStyle w:val="Paragrafoelenco"/>
+        <w:ind w:left="0"/>
+      </w:pPr>
+      <w:r>
+        <w:t xml:space="preserve">Precondizioni: Apertura applicazione, Contatto da modificare </w:t>
+      </w:r>
+      <w:r>
+        <w:t xml:space="preserve">non </w:t>
+      </w:r>
+      <w:r>
+        <w:t>presente in rubrica</w:t>
+      </w:r>
+    </w:p>
+    <w:p>
+      <w:pPr>
+        <w:pStyle w:val="Paragrafoelenco"/>
+        <w:ind w:left="0"/>
+      </w:pPr>
+      <w:r>
+        <w:t>Post Condizioni: Conta</w:t>
+      </w:r>
+      <w:r>
+        <w:t>tto non modificato</w:t>
+      </w:r>
+    </w:p>
+    <w:p>
+      <w:pPr>
+        <w:pStyle w:val="Paragrafoelenco"/>
+        <w:ind w:left="0"/>
+      </w:pPr>
+      <w:r>
+        <w:t>Flusso eventi:</w:t>
+      </w:r>
+    </w:p>
+    <w:p>
+      <w:pPr>
+        <w:pStyle w:val="Paragrafoelenco"/>
+        <w:ind w:left="0"/>
+      </w:pPr>
+      <w:r>
+        <w:t xml:space="preserve">1)L’Utente visualizza l’elenco dei contatti e la schermata di </w:t>
+      </w:r>
+      <w:r>
+        <w:t>Modifica</w:t>
+      </w:r>
+    </w:p>
+    <w:p>
+      <w:pPr>
+        <w:pStyle w:val="Paragrafoelenco"/>
+        <w:ind w:left="0"/>
+      </w:pPr>
+      <w:r>
+        <w:t>2)L’Utente compila il campi di ricerca con necessariamente almeno uno tra Nome e Cognome secondo il Criterio di Ricerca</w:t>
+      </w:r>
+    </w:p>
+    <w:p>
+      <w:pPr>
+        <w:pStyle w:val="Paragrafoelenco"/>
+        <w:ind w:left="0"/>
+      </w:pPr>
+      <w:r>
+        <w:lastRenderedPageBreak/>
+        <w:t>3)</w:t>
+      </w:r>
+      <w:r>
+        <w:t>La Pagina visualizza un Errore a schermo, reindirizzando l’Utente all’aggiunta del Contatto, tramite la Finestra “Aggiungi”, il flusso prosegue come nel Punto 1 del Caso d’Uso CU-1.0.</w:t>
+      </w:r>
+    </w:p>
+    <w:p>
+      <w:pPr>
+        <w:pStyle w:val="Paragrafoelenco"/>
+        <w:ind w:left="0"/>
+      </w:pPr>
+      <w:r>
+        <w:t>CU-3.0 Ricerca di un Contatto in Rubrica:</w:t>
+      </w:r>
+    </w:p>
+    <w:p>
+      <w:pPr>
+        <w:pStyle w:val="Paragrafoelenco"/>
+        <w:ind w:left="0"/>
+      </w:pPr>
+      <w:r>
+        <w:t>Attori: Utente</w:t>
+      </w:r>
+    </w:p>
+    <w:p>
+      <w:pPr>
+        <w:pStyle w:val="Paragrafoelenco"/>
+        <w:ind w:left="0"/>
+      </w:pPr>
+      <w:r>
+        <w:t xml:space="preserve">Precondizioni: </w:t>
+      </w:r>
+      <w:r>
+        <w:t>Apertura applicazione, Contatto da modificare presente in rubrica</w:t>
+      </w:r>
+    </w:p>
+    <w:p>
+      <w:pPr>
+        <w:pStyle w:val="Paragrafoelenco"/>
+        <w:ind w:left="0"/>
+      </w:pPr>
+      <w:r>
+        <w:t>Post Condizioni: Contatto Visualizzato a schermo nella sezione di visualizzazione in Tabella</w:t>
+      </w:r>
+    </w:p>
+    <w:p>
+      <w:pPr>
+        <w:pStyle w:val="Paragrafoelenco"/>
+        <w:ind w:left="0"/>
+      </w:pPr>
+      <w:r>
+        <w:t>Flusso Eventi:</w:t>
+      </w:r>
+      <w:r>
+        <w:t xml:space="preserve"> </w:t>
+      </w:r>
+    </w:p>
+    <w:p>
+      <w:pPr>
+        <w:pStyle w:val="Paragrafoelenco"/>
+        <w:ind w:left="0"/>
+      </w:pPr>
+      <w:r>
+        <w:t>1</w:t>
+      </w:r>
+      <w:r>
+        <w:t xml:space="preserve">)L’Utente visualizza l’elenco dei contatti e la schermata di </w:t>
+      </w:r>
+      <w:r>
+        <w:t>Ricerca</w:t>
+      </w:r>
+    </w:p>
+    <w:p>
+      <w:pPr>
+        <w:pStyle w:val="Paragrafoelenco"/>
+        <w:ind w:left="0"/>
+      </w:pPr>
+      <w:r>
+        <w:t xml:space="preserve">2)L’Utente compila </w:t>
+      </w:r>
+      <w:r>
+        <w:t>i campi</w:t>
+      </w:r>
+      <w:r>
+        <w:t xml:space="preserve"> di ricerca con necessariamente almeno uno tra Nome e Cognome secondo il </w:t>
+      </w:r>
+      <w:r>
+        <w:t>“</w:t>
+      </w:r>
+      <w:r>
+        <w:t>Criterio di Ricerca</w:t>
+      </w:r>
+      <w:r>
+        <w:t>”</w:t>
+      </w:r>
+    </w:p>
+    <w:p>
+      <w:pPr>
+        <w:pStyle w:val="Paragrafoelenco"/>
+        <w:ind w:left="0"/>
+      </w:pPr>
+      <w:r>
+        <w:t>3)</w:t>
+      </w:r>
+      <w:r>
+        <w:t>Contatto Visualizzato a schermo nella sezione di visualizzazione in Tabella</w:t>
+      </w:r>
+    </w:p>
+    <w:p>
+      <w:pPr>
+        <w:pStyle w:val="Paragrafoelenco"/>
+        <w:ind w:left="0"/>
+      </w:pPr>
+      <w:r>
+        <w:t>CU-3.</w:t>
+      </w:r>
+      <w:r>
+        <w:t>1</w:t>
+      </w:r>
+      <w:r>
+        <w:t xml:space="preserve"> Ricerca di un Contatto</w:t>
+      </w:r>
+      <w:r>
+        <w:t xml:space="preserve"> non presente</w:t>
+      </w:r>
+      <w:r>
+        <w:t xml:space="preserve"> in Rubrica:</w:t>
+      </w:r>
+    </w:p>
+    <w:p>
+      <w:pPr>
+        <w:pStyle w:val="Paragrafoelenco"/>
+        <w:ind w:left="0"/>
+      </w:pPr>
+      <w:r>
+        <w:t>Attori: Utente</w:t>
+      </w:r>
+    </w:p>
+    <w:p>
+      <w:pPr>
+        <w:pStyle w:val="Paragrafoelenco"/>
+        <w:ind w:left="0"/>
+      </w:pPr>
+      <w:r>
+        <w:t>Precondizioni: Apertura applicazione, Contatto da modificare</w:t>
+      </w:r>
+      <w:r>
+        <w:t xml:space="preserve"> non</w:t>
+      </w:r>
+      <w:r>
+        <w:t xml:space="preserve"> presente in rubrica</w:t>
+      </w:r>
+    </w:p>
+    <w:p>
+      <w:pPr>
+        <w:pStyle w:val="Paragrafoelenco"/>
+        <w:ind w:left="0"/>
+      </w:pPr>
+      <w:r>
+        <w:t xml:space="preserve">Post Condizioni: Contatto </w:t>
+      </w:r>
+      <w:r>
+        <w:t>Non v</w:t>
+      </w:r>
+      <w:r>
+        <w:t>isualizzato a schermo</w:t>
+      </w:r>
+    </w:p>
+    <w:p>
+      <w:pPr>
+        <w:pStyle w:val="Paragrafoelenco"/>
+        <w:ind w:left="0"/>
+      </w:pPr>
+      <w:r>
+        <w:t>Flusso Eventi:</w:t>
+      </w:r>
+      <w:r>
+        <w:t xml:space="preserve"> </w:t>
+      </w:r>
+    </w:p>
+    <w:p>
+      <w:pPr>
+        <w:pStyle w:val="Paragrafoelenco"/>
+        <w:ind w:left="0"/>
+      </w:pPr>
+      <w:r>
+        <w:t>1)L’Utente visualizza l’elenco dei contatti e la schermata di Ricerca</w:t>
+      </w:r>
+    </w:p>
+    <w:p>
+      <w:pPr>
+        <w:pStyle w:val="Paragrafoelenco"/>
+        <w:ind w:left="0"/>
+      </w:pPr>
+      <w:r>
+        <w:t xml:space="preserve">2)L’Utente compila </w:t>
+      </w:r>
+      <w:r>
+        <w:t>i campi</w:t>
+      </w:r>
+      <w:r>
+        <w:t xml:space="preserve"> di ricerca con necessariamente almeno uno tra Nome e Cognome secondo il “Criterio di Ricerca”</w:t>
+      </w:r>
+    </w:p>
+    <w:p>
+      <w:pPr>
+        <w:pStyle w:val="Paragrafoelenco"/>
+        <w:ind w:left="0"/>
+      </w:pPr>
+      <w:r>
+        <w:t xml:space="preserve">3)Contatto </w:t>
+      </w:r>
+      <w:r>
+        <w:t>Non v</w:t>
+      </w:r>
+      <w:r>
+        <w:t xml:space="preserve">isualizzato a schermo nella sezione di visualizzazione in </w:t>
+      </w:r>
+      <w:r>
+        <w:t>Tabella, in quanto non presente</w:t>
+      </w:r>
+    </w:p>
+    <w:p>
+      <w:pPr>
+        <w:pStyle w:val="Paragrafoelenco"/>
+        <w:ind w:left="0"/>
+      </w:pPr>
+      <w:r>
+        <w:t>4</w:t>
+      </w:r>
+      <w:r>
+        <w:t>)La Pagina visualizza un Errore a schermo, reindirizzando l’Utente all’aggiunta del Contatto, tramite la Finestra “Aggiungi”, il flusso prosegue come nel Punto 1 del Caso d’Uso CU-1.0</w:t>
+      </w:r>
+    </w:p>
+    <w:p>
+      <w:pPr>
+        <w:pStyle w:val="Paragrafoelenco"/>
+        <w:ind w:left="0"/>
+      </w:pPr>
+      <w:r>
+        <w:t xml:space="preserve">CU-4.0 </w:t>
+      </w:r>
+      <w:r>
+        <w:t>Visita della Rubrica</w:t>
+      </w:r>
+      <w:r>
+        <w:t>:</w:t>
+      </w:r>
+    </w:p>
+    <w:p>
+      <w:pPr>
+        <w:pStyle w:val="Paragrafoelenco"/>
+        <w:ind w:left="0"/>
+      </w:pPr>
+      <w:r>
+        <w:t>Attori: Utente</w:t>
+      </w:r>
+    </w:p>
+    <w:p>
+      <w:pPr>
+        <w:pStyle w:val="Paragrafoelenco"/>
+        <w:ind w:left="0"/>
+      </w:pPr>
+      <w:r>
+        <w:t>Precondizioni: Apertura applicazione, la rubrica ha almeno un contatto</w:t>
+      </w:r>
+    </w:p>
+    <w:p>
+      <w:pPr>
+        <w:pStyle w:val="Paragrafoelenco"/>
+        <w:ind w:left="0"/>
+      </w:pPr>
+      <w:r>
+        <w:t>Post condizioni: Rubrica visualizzata</w:t>
+      </w:r>
+      <w:r>
+        <w:t xml:space="preserve"> </w:t>
+      </w:r>
+      <w:r>
+        <w:t>a schermo nella sezione di visualizzazione in Tabella</w:t>
+      </w:r>
+    </w:p>
+    <w:p>
+      <w:pPr>
+        <w:pStyle w:val="Paragrafoelenco"/>
+        <w:ind w:left="0"/>
+      </w:pPr>
+      <w:r>
+        <w:t>Flusso Eventi:</w:t>
+      </w:r>
+    </w:p>
+    <w:p>
+      <w:pPr>
+        <w:pStyle w:val="Paragrafoelenco"/>
+        <w:ind w:left="0"/>
+      </w:pPr>
+      <w:r>
+        <w:t>1)L’utente Apre l’applicazione o aggiorna la rubrica tramite pulsante apposito                                                 2)La rubrica è visualizzata correttamente a schermo nella sezione apposita</w:t>
+      </w:r>
+    </w:p>
+    <w:p>
+      <w:pPr>
+        <w:pStyle w:val="Paragrafoelenco"/>
+        <w:ind w:left="0"/>
+      </w:pPr>
+      <w:r>
+        <w:t>CU-4.</w:t>
+      </w:r>
+      <w:r>
+        <w:t>1</w:t>
+      </w:r>
+      <w:r>
+        <w:t xml:space="preserve"> Visita della Rubrica</w:t>
+      </w:r>
+      <w:r>
+        <w:t xml:space="preserve"> vuota</w:t>
+      </w:r>
+      <w:r>
+        <w:t>:</w:t>
+      </w:r>
+    </w:p>
+    <w:p>
+      <w:pPr>
+        <w:pStyle w:val="Paragrafoelenco"/>
+        <w:ind w:left="0"/>
+      </w:pPr>
+      <w:r>
+        <w:t>Attori: Utente</w:t>
+      </w:r>
+    </w:p>
+    <w:p>
+      <w:pPr>
+        <w:pStyle w:val="Paragrafoelenco"/>
+        <w:ind w:left="0"/>
+      </w:pPr>
+      <w:r>
+        <w:t xml:space="preserve">Precondizioni: Apertura applicazione, la rubrica </w:t>
+      </w:r>
+      <w:r>
+        <w:t>è vuota</w:t>
+      </w:r>
+    </w:p>
+    <w:p>
+      <w:pPr>
+        <w:pStyle w:val="Paragrafoelenco"/>
+        <w:ind w:left="0"/>
+      </w:pPr>
+      <w:r>
+        <w:t>Post condizioni: Rubrica visualizzata</w:t>
+      </w:r>
+      <w:r>
+        <w:t xml:space="preserve"> </w:t>
+      </w:r>
+      <w:r>
+        <w:t xml:space="preserve">a schermo </w:t>
+      </w:r>
+      <w:r>
+        <w:t>vuota, reindirizzamento alla schermata “Aggiungi”</w:t>
+      </w:r>
+    </w:p>
+    <w:p>
+      <w:pPr>
+        <w:pStyle w:val="Paragrafoelenco"/>
+        <w:ind w:left="0"/>
+      </w:pPr>
+      <w:r>
+        <w:t>Flusso Eventi:</w:t>
+      </w:r>
+    </w:p>
+    <w:p>
+      <w:pPr>
+        <w:pStyle w:val="Paragrafoelenco"/>
+        <w:ind w:left="0"/>
+      </w:pPr>
+      <w:r>
+        <w:t xml:space="preserve">1)L’utente Apre l’applicazione o aggiorna la rubrica tramite pulsante apposito                                                 2)La rubrica è visualizzata </w:t>
+      </w:r>
+      <w:r>
+        <w:t>vuota</w:t>
+      </w:r>
+    </w:p>
+    <w:p>
+      <w:pPr>
+        <w:pStyle w:val="Paragrafoelenco"/>
+        <w:ind w:left="0"/>
+      </w:pPr>
+      <w:r>
+        <w:t xml:space="preserve">4)La Pagina </w:t>
+      </w:r>
+      <w:r>
+        <w:t>visualizza una schermata di Consiglio</w:t>
+      </w:r>
+      <w:r>
+        <w:t>, reindirizzando l’Utente all’aggiunta del Contatto, tramite la Finestra “Aggiungi”, il flusso prosegue come nel Punto 1 del Caso d’Uso CU-1.0</w:t>
+      </w:r>
+    </w:p>
+    <w:p>
+      <w:pPr>
+        <w:pStyle w:val="Paragrafoelenco"/>
+        <w:ind w:left="0"/>
+      </w:pPr>
+      <w:r>
+        <w:t xml:space="preserve">CU-5.0 </w:t>
+      </w:r>
+      <w:r>
+        <w:t>Salvataggio su File dello stato della Rubrica:</w:t>
+      </w:r>
+    </w:p>
+    <w:p>
+      <w:pPr>
+        <w:pStyle w:val="Paragrafoelenco"/>
+        <w:ind w:left="0"/>
+      </w:pPr>
+      <w:r>
+        <w:t>Attori: Utente</w:t>
+      </w:r>
+    </w:p>
+    <w:p>
+      <w:pPr>
+        <w:pStyle w:val="Paragrafoelenco"/>
+        <w:ind w:left="0"/>
+      </w:pPr>
+      <w:r>
+        <w:t>Precondizioni: Apertura applicazione, Rubrica non vuota, Nome del File non presente nella directory apposita</w:t>
+      </w:r>
+    </w:p>
+    <w:p>
+      <w:pPr>
+        <w:pStyle w:val="Paragrafoelenco"/>
+        <w:ind w:left="0"/>
+      </w:pPr>
+      <w:r>
+        <w:t>Post Condizioni: File Correttamente Salvato su File</w:t>
+      </w:r>
+    </w:p>
+    <w:p>
+      <w:pPr>
+        <w:pStyle w:val="Paragrafoelenco"/>
+        <w:ind w:left="0"/>
+      </w:pPr>
+      <w:r>
+        <w:t>Flusso Eventi:</w:t>
+      </w:r>
+    </w:p>
+    <w:p>
+      <w:pPr>
+        <w:pStyle w:val="Paragrafoelenco"/>
+        <w:ind w:left="0"/>
+      </w:pPr>
+      <w:r>
+        <w:t xml:space="preserve">1)L’Utente seleziona la finestra di </w:t>
+      </w:r>
+      <w:r>
+        <w:t>“Carica o Scarica Rubrica”</w:t>
+      </w:r>
+    </w:p>
+    <w:p>
+      <w:pPr>
+        <w:pStyle w:val="Paragrafoelenco"/>
+        <w:ind w:left="0"/>
+      </w:pPr>
+      <w:r>
+        <w:t>2)Inserisce il nome che desidera dare al file memorizzato</w:t>
+      </w:r>
+    </w:p>
+    <w:p>
+      <w:pPr>
+        <w:pStyle w:val="Paragrafoelenco"/>
+        <w:ind w:left="0"/>
+      </w:pPr>
+      <w:r>
+        <w:t>3)Clicca “Salva”</w:t>
+      </w:r>
+    </w:p>
+    <w:p>
+      <w:pPr>
+        <w:pStyle w:val="Paragrafoelenco"/>
+        <w:ind w:left="0"/>
+      </w:pPr>
+      <w:r>
+        <w:t>4</w:t>
+      </w:r>
+      <w:r>
+        <w:t>) Il file è correttamente memorizzato</w:t>
+      </w:r>
+    </w:p>
+    <w:p>
+      <w:pPr>
+        <w:pStyle w:val="Paragrafoelenco"/>
+        <w:ind w:left="0"/>
+      </w:pPr>
+      <w:r>
+        <w:t>CU-5.</w:t>
+      </w:r>
+      <w:r>
+        <w:t>1</w:t>
+      </w:r>
+      <w:r>
+        <w:t xml:space="preserve"> Salvataggio su File dello stato della Rubrica</w:t>
+      </w:r>
+      <w:r>
+        <w:t xml:space="preserve"> non riuscito</w:t>
+      </w:r>
+      <w:r>
+        <w:t>:</w:t>
+      </w:r>
+    </w:p>
+    <w:p>
+      <w:pPr>
+        <w:pStyle w:val="Paragrafoelenco"/>
+        <w:ind w:left="0"/>
+      </w:pPr>
+      <w:r>
+        <w:lastRenderedPageBreak/>
+        <w:t>Attori: Utente</w:t>
+      </w:r>
+    </w:p>
+    <w:p>
+      <w:pPr>
+        <w:pStyle w:val="Paragrafoelenco"/>
+        <w:ind w:left="0"/>
+      </w:pPr>
+      <w:r>
+        <w:t xml:space="preserve">Precondizioni: Apertura applicazione, Rubrica non vuota, Nome del File </w:t>
+      </w:r>
+      <w:r>
+        <w:t>già</w:t>
+      </w:r>
+      <w:r>
+        <w:t xml:space="preserve"> presente nella directory apposita</w:t>
+      </w:r>
+    </w:p>
+    <w:p>
+      <w:pPr>
+        <w:pStyle w:val="Paragrafoelenco"/>
+        <w:ind w:left="0"/>
+      </w:pPr>
+      <w:r>
+        <w:t xml:space="preserve">Post Condizioni: File </w:t>
+      </w:r>
+      <w:r>
+        <w:t>non</w:t>
+      </w:r>
+      <w:r>
+        <w:t xml:space="preserve"> Salvato su File</w:t>
+      </w:r>
+    </w:p>
+    <w:p>
+      <w:pPr>
+        <w:pStyle w:val="Paragrafoelenco"/>
+        <w:ind w:left="0"/>
+      </w:pPr>
+      <w:r>
+        <w:t>Flusso Eventi:</w:t>
+      </w:r>
+    </w:p>
+    <w:p>
+      <w:pPr>
+        <w:pStyle w:val="Paragrafoelenco"/>
+        <w:ind w:left="0"/>
+      </w:pPr>
+      <w:r>
+        <w:t>1)L’Utente seleziona la finestra di “Carica o Scarica Rubrica”</w:t>
+      </w:r>
+    </w:p>
+    <w:p>
+      <w:pPr>
+        <w:pStyle w:val="Paragrafoelenco"/>
+        <w:ind w:left="0"/>
+      </w:pPr>
+      <w:r>
+        <w:t>2)Inserisce il nome che desidera dare al file memorizzato</w:t>
+      </w:r>
+    </w:p>
+    <w:p>
+      <w:pPr>
+        <w:pStyle w:val="Paragrafoelenco"/>
+        <w:ind w:left="0"/>
+      </w:pPr>
+      <w:r>
+        <w:t>3)Clicca “Salva”</w:t>
+      </w:r>
+    </w:p>
+    <w:p>
+      <w:pPr>
+        <w:pStyle w:val="Paragrafoelenco"/>
+        <w:ind w:left="0"/>
+      </w:pPr>
+      <w:r>
+        <w:t>4</w:t>
+      </w:r>
+      <w:r>
+        <w:t>)</w:t>
+      </w:r>
+      <w:r>
+        <w:t>Il Nome è già presente, l’utente è invitato a sceglierne un altro</w:t>
+      </w:r>
+    </w:p>
+    <w:p>
+      <w:pPr>
+        <w:pStyle w:val="Paragrafoelenco"/>
+        <w:ind w:left="0"/>
+      </w:pPr>
+      <w:r>
+        <w:t>CU-</w:t>
+      </w:r>
+      <w:r>
+        <w:t>6</w:t>
+      </w:r>
+      <w:r>
+        <w:t xml:space="preserve">.0 </w:t>
+      </w:r>
+      <w:r>
+        <w:t>Caricamento da</w:t>
+      </w:r>
+      <w:r>
+        <w:t xml:space="preserve"> File dello stato della Rubrica:</w:t>
+      </w:r>
+    </w:p>
+    <w:p>
+      <w:pPr>
+        <w:pStyle w:val="Paragrafoelenco"/>
+        <w:ind w:left="0"/>
+      </w:pPr>
+      <w:r>
+        <w:t>Attori: Utente</w:t>
+      </w:r>
+    </w:p>
+    <w:p>
+      <w:pPr>
+        <w:pStyle w:val="Paragrafoelenco"/>
+        <w:ind w:left="0"/>
+      </w:pPr>
+      <w:r>
+        <w:t>Precondizioni: Apertura applicazione, Nome del File presente nella directory apposita</w:t>
+      </w:r>
+    </w:p>
+    <w:p>
+      <w:pPr>
+        <w:pStyle w:val="Paragrafoelenco"/>
+        <w:ind w:left="0"/>
+      </w:pPr>
+      <w:r>
+        <w:t xml:space="preserve">Post Condizioni: File Correttamente </w:t>
+      </w:r>
+      <w:r>
+        <w:t>caricato nell’applicazione</w:t>
+      </w:r>
+    </w:p>
+    <w:p>
+      <w:pPr>
+        <w:pStyle w:val="Paragrafoelenco"/>
+        <w:ind w:left="0"/>
+      </w:pPr>
+      <w:r>
+        <w:t>Flusso Eventi:</w:t>
+      </w:r>
+    </w:p>
+    <w:p>
+      <w:pPr>
+        <w:pStyle w:val="Paragrafoelenco"/>
+        <w:ind w:left="0"/>
+      </w:pPr>
+      <w:r>
+        <w:t>1)L’Utente seleziona la finestra di “Carica o Scarica Rubrica”</w:t>
+      </w:r>
+    </w:p>
+    <w:p>
+      <w:pPr>
+        <w:pStyle w:val="Paragrafoelenco"/>
+        <w:ind w:left="0"/>
+      </w:pPr>
+      <w:r>
+        <w:t>2)Inserisce il nom</w:t>
+      </w:r>
+      <w:r>
+        <w:t>e del File che desidera Caricare sull’applicazione</w:t>
+      </w:r>
+    </w:p>
+    <w:p>
+      <w:pPr>
+        <w:pStyle w:val="Paragrafoelenco"/>
+        <w:ind w:left="0"/>
+      </w:pPr>
+      <w:r>
+        <w:t>3)Clicca “Carica”</w:t>
+      </w:r>
+    </w:p>
+    <w:p>
+      <w:pPr>
+        <w:pStyle w:val="Paragrafoelenco"/>
+        <w:ind w:left="0"/>
+      </w:pPr>
+      <w:r>
+        <w:t>4</w:t>
+      </w:r>
+      <w:r>
+        <w:t>) Il file è correttamente</w:t>
+      </w:r>
+      <w:r>
+        <w:t xml:space="preserve"> caricato </w:t>
+      </w:r>
+    </w:p>
+    <w:p>
+      <w:pPr>
+        <w:pStyle w:val="Paragrafoelenco"/>
+        <w:ind w:left="0"/>
+      </w:pPr>
+      <w:r>
+        <w:t>CU-6.</w:t>
+      </w:r>
+      <w:r>
+        <w:t>1</w:t>
+      </w:r>
+      <w:r>
+        <w:t xml:space="preserve"> Caricamento da File dello stato della Rubrica</w:t>
+      </w:r>
+      <w:r>
+        <w:t xml:space="preserve"> non riuscito</w:t>
+      </w:r>
+      <w:r>
+        <w:t>:</w:t>
+      </w:r>
+    </w:p>
+    <w:p>
+      <w:pPr>
+        <w:pStyle w:val="Paragrafoelenco"/>
+        <w:ind w:left="0"/>
+      </w:pPr>
+      <w:r>
+        <w:t>Attori: Utente</w:t>
+      </w:r>
+    </w:p>
+    <w:p>
+      <w:pPr>
+        <w:pStyle w:val="Paragrafoelenco"/>
+        <w:ind w:left="0"/>
+      </w:pPr>
+      <w:r>
+        <w:t>Precondizioni: Apertura applicazione, Nome del File</w:t>
+      </w:r>
+      <w:r>
+        <w:t xml:space="preserve"> non</w:t>
+      </w:r>
+      <w:r>
+        <w:t xml:space="preserve"> presente nella directory apposita</w:t>
+      </w:r>
+    </w:p>
+    <w:p>
+      <w:pPr>
+        <w:pStyle w:val="Paragrafoelenco"/>
+        <w:ind w:left="0"/>
+      </w:pPr>
+      <w:r>
+        <w:t xml:space="preserve">Post Condizioni: File </w:t>
+      </w:r>
+      <w:r>
+        <w:t>non</w:t>
+      </w:r>
+      <w:r>
+        <w:t xml:space="preserve"> caricato nell’applicazione</w:t>
+      </w:r>
+    </w:p>
+    <w:p>
+      <w:pPr>
+        <w:pStyle w:val="Paragrafoelenco"/>
+        <w:ind w:left="0"/>
+      </w:pPr>
+      <w:r>
+        <w:t>Flusso Eventi:</w:t>
+      </w:r>
+    </w:p>
+    <w:p>
+      <w:pPr>
+        <w:pStyle w:val="Paragrafoelenco"/>
+        <w:ind w:left="0"/>
+      </w:pPr>
+      <w:r>
+        <w:t>1)L’Utente seleziona la finestra di “Carica o Scarica Rubrica”</w:t>
+      </w:r>
+    </w:p>
+    <w:p>
+      <w:pPr>
+        <w:pStyle w:val="Paragrafoelenco"/>
+        <w:ind w:left="0"/>
+      </w:pPr>
+      <w:r>
+        <w:t>2)Inserisce il nome del File che desidera Caricare sull’applicazione</w:t>
+      </w:r>
+    </w:p>
+    <w:p>
+      <w:pPr>
+        <w:pStyle w:val="Paragrafoelenco"/>
+        <w:ind w:left="0"/>
+      </w:pPr>
+      <w:r>
+        <w:t>3)Clicca “Carica”</w:t>
+      </w:r>
+    </w:p>
+    <w:p>
+      <w:pPr>
+        <w:pStyle w:val="Paragrafoelenco"/>
+        <w:ind w:left="0"/>
+      </w:pPr>
+      <w:r>
+        <w:t>4) Il file</w:t>
+      </w:r>
+      <w:r>
+        <w:t xml:space="preserve"> non</w:t>
+      </w:r>
+      <w:r>
+        <w:t xml:space="preserve"> è caricato</w:t>
+      </w:r>
+      <w:r>
+        <w:t>, nome del file non presente nella Directory</w:t>
+      </w:r>
+    </w:p>
+    <w:p>
+      <w:pPr>
+        <w:pStyle w:val="Paragrafoelenco"/>
+        <w:ind w:left="0"/>
+      </w:pPr>
+    </w:p>
+    <w:p>
+      <w:pPr>
+        <w:pStyle w:val="Paragrafoelenco"/>
+        <w:ind w:left="0"/>
+      </w:pPr>
+    </w:p>
+    <w:p>
+      <w:pPr>
+        <w:pStyle w:val="Paragrafoelenco"/>
+        <w:ind w:left="0"/>
+      </w:pPr>
+    </w:p>
+    <w:p>
+      <w:pPr>
+        <w:pStyle w:val="Paragrafoelenco"/>
+        <w:ind w:left="0"/>
+      </w:pPr>
+    </w:p>
+    <w:p>
+      <w:pPr>
+        <w:pStyle w:val="Paragrafoelenco"/>
+        <w:ind w:left="0"/>
+      </w:pPr>
+    </w:p>
+    <w:p>
+      <w:pPr>
+        <w:pStyle w:val="Paragrafoelenco"/>
+        <w:ind w:left="0"/>
+      </w:pPr>
     </w:p>
     <w:sectPr>
       <w:pgSz w:w="11906" w:h="16838"/>
@@ -328,9 +1783,98 @@
     </w:lvl>
   </w:abstractNum>
   <w:abstractNum w:abstractNumId="1" w15:restartNumberingAfterBreak="0">
+    <w:nsid w:val="5DBA7DC0"/>
+    <w:multiLevelType w:val="hybridMultilevel"/>
+    <w:tmpl w:val="44B08208"/>
+    <w:lvl w:ilvl="0" w:tplc="04100011">
+      <w:start w:val="1"/>
+      <w:numFmt w:val="decimal"/>
+      <w:lvlText w:val="%1)"/>
+      <w:lvlJc w:val="left"/>
+      <w:pPr>
+        <w:ind w:left="720" w:hanging="360"/>
+      </w:pPr>
+      <w:rPr>
+        <w:rFonts w:hint="default"/>
+      </w:rPr>
+    </w:lvl>
+    <w:lvl w:ilvl="1" w:tplc="04100019" w:tentative="1">
+      <w:start w:val="1"/>
+      <w:numFmt w:val="lowerLetter"/>
+      <w:lvlText w:val="%2."/>
+      <w:lvlJc w:val="left"/>
+      <w:pPr>
+        <w:ind w:left="1440" w:hanging="360"/>
+      </w:pPr>
+    </w:lvl>
+    <w:lvl w:ilvl="2" w:tplc="0410001B" w:tentative="1">
+      <w:start w:val="1"/>
+      <w:numFmt w:val="lowerRoman"/>
+      <w:lvlText w:val="%3."/>
+      <w:lvlJc w:val="right"/>
+      <w:pPr>
+        <w:ind w:left="2160" w:hanging="180"/>
+      </w:pPr>
+    </w:lvl>
+    <w:lvl w:ilvl="3" w:tplc="0410000F" w:tentative="1">
+      <w:start w:val="1"/>
+      <w:numFmt w:val="decimal"/>
+      <w:lvlText w:val="%4."/>
+      <w:lvlJc w:val="left"/>
+      <w:pPr>
+        <w:ind w:left="2880" w:hanging="360"/>
+      </w:pPr>
+    </w:lvl>
+    <w:lvl w:ilvl="4" w:tplc="04100019" w:tentative="1">
+      <w:start w:val="1"/>
+      <w:numFmt w:val="lowerLetter"/>
+      <w:lvlText w:val="%5."/>
+      <w:lvlJc w:val="left"/>
+      <w:pPr>
+        <w:ind w:left="3600" w:hanging="360"/>
+      </w:pPr>
+    </w:lvl>
+    <w:lvl w:ilvl="5" w:tplc="0410001B" w:tentative="1">
+      <w:start w:val="1"/>
+      <w:numFmt w:val="lowerRoman"/>
+      <w:lvlText w:val="%6."/>
+      <w:lvlJc w:val="right"/>
+      <w:pPr>
+        <w:ind w:left="4320" w:hanging="180"/>
+      </w:pPr>
+    </w:lvl>
+    <w:lvl w:ilvl="6" w:tplc="0410000F" w:tentative="1">
+      <w:start w:val="1"/>
+      <w:numFmt w:val="decimal"/>
+      <w:lvlText w:val="%7."/>
+      <w:lvlJc w:val="left"/>
+      <w:pPr>
+        <w:ind w:left="5040" w:hanging="360"/>
+      </w:pPr>
+    </w:lvl>
+    <w:lvl w:ilvl="7" w:tplc="04100019" w:tentative="1">
+      <w:start w:val="1"/>
+      <w:numFmt w:val="lowerLetter"/>
+      <w:lvlText w:val="%8."/>
+      <w:lvlJc w:val="left"/>
+      <w:pPr>
+        <w:ind w:left="5760" w:hanging="360"/>
+      </w:pPr>
+    </w:lvl>
+    <w:lvl w:ilvl="8" w:tplc="0410001B" w:tentative="1">
+      <w:start w:val="1"/>
+      <w:numFmt w:val="lowerRoman"/>
+      <w:lvlText w:val="%9."/>
+      <w:lvlJc w:val="right"/>
+      <w:pPr>
+        <w:ind w:left="6480" w:hanging="180"/>
+      </w:pPr>
+    </w:lvl>
+  </w:abstractNum>
+  <w:abstractNum w:abstractNumId="2" w15:restartNumberingAfterBreak="0">
     <w:nsid w:val="6F306410"/>
     <w:multiLevelType w:val="hybridMultilevel"/>
-    <w:tmpl w:val="711A502C"/>
+    <w:tmpl w:val="F8E65198"/>
     <w:lvl w:ilvl="0" w:tplc="04100001">
       <w:start w:val="1"/>
       <w:numFmt w:val="bullet"/>
@@ -444,6 +1988,9 @@
     <w:abstractNumId w:val="0"/>
   </w:num>
   <w:num w:numId="2" w16cid:durableId="1298102356">
+    <w:abstractNumId w:val="2"/>
+  </w:num>
+  <w:num w:numId="3" w16cid:durableId="335310575">
     <w:abstractNumId w:val="1"/>
   </w:num>
 </w:numbering>

</xml_diff>